<commit_message>
`options(scipen=999)`: displaying `20000` instead of `2 x 10^4`
</commit_message>
<xml_diff>
--- a/elsevier/manuscript.docx
+++ b/elsevier/manuscript.docx
@@ -21,7 +21,7 @@
         <w:pStyle w:val="Date"/>
       </w:pPr>
       <w:r>
-        <w:t xml:space="preserve">2021-12-01</w:t>
+        <w:t xml:space="preserve">2022-02-11</w:t>
       </w:r>
     </w:p>
     <w:p>
@@ -810,6 +810,18 @@
     </w:p>
     <w:p>
       <w:pPr>
+        <w:pStyle w:val="Compact"/>
+        <w:numPr>
+          <w:numId w:val="1002"/>
+          <w:ilvl w:val="0"/>
+        </w:numPr>
+      </w:pPr>
+      <w:r>
+        <w:t xml:space="preserve">25 µL</w:t>
+      </w:r>
+    </w:p>
+    <w:p>
+      <w:pPr>
         <w:pStyle w:val="FirstParagraph"/>
       </w:pPr>
       <m:oMathPara>
@@ -1610,29 +1622,12 @@
     </w:p>
     <w:p>
       <w:pPr>
-        <w:pStyle w:val="BodyText"/>
-      </w:pPr>
-      <w:r>
-        <w:t xml:space="preserve"> </w:t>
-      </w:r>
-      <w:r>
-        <w:t xml:space="preserve"> </w:t>
-      </w:r>
-      <w:r>
-        <w:t xml:space="preserve"> </w:t>
-      </w:r>
-      <w:r>
-        <w:t xml:space="preserve"> </w:t>
-      </w:r>
-    </w:p>
-    <w:p>
-      <w:pPr>
         <w:pStyle w:val="Heading1"/>
       </w:pPr>
       <w:bookmarkStart w:id="46" w:name="appendix"/>
       <w:bookmarkEnd w:id="46"/>
       <w:r>
-        <w:t xml:space="preserve">Supplementary materials</w:t>
+        <w:t xml:space="preserve">Appendix</w:t>
       </w:r>
     </w:p>
     <w:p>
@@ -1640,6 +1635,43 @@
         <w:pStyle w:val="FirstParagraph"/>
       </w:pPr>
       <w:r>
+        <w:t xml:space="preserve"> </w:t>
+      </w:r>
+      <w:r>
+        <w:t xml:space="preserve"> </w:t>
+      </w:r>
+      <w:r>
+        <w:t xml:space="preserve"> </w:t>
+      </w:r>
+      <w:r>
+        <w:t xml:space="preserve"> </w:t>
+      </w:r>
+    </w:p>
+    <w:p>
+      <w:pPr>
+        <w:pStyle w:val="Heading1"/>
+      </w:pPr>
+      <w:bookmarkStart w:id="47" w:name="appendixA"/>
+      <w:bookmarkEnd w:id="47"/>
+      <w:r>
+        <w:t xml:space="preserve">Supplementary materials A</w:t>
+      </w:r>
+    </w:p>
+    <w:p>
+      <w:pPr>
+        <w:pStyle w:val="Heading2"/>
+      </w:pPr>
+      <w:bookmarkStart w:id="48" w:name="a-cool-figure"/>
+      <w:bookmarkEnd w:id="48"/>
+      <w:r>
+        <w:t xml:space="preserve">A cool figure</w:t>
+      </w:r>
+    </w:p>
+    <w:p>
+      <w:pPr>
+        <w:pStyle w:val="FirstParagraph"/>
+      </w:pPr>
+      <w:r>
         <w:t xml:space="preserve">Fig.</w:t>
       </w:r>
       <w:r>
@@ -1648,9 +1680,11 @@
       <w:r>
         <w:t xml:space="preserve">is in Supplementary materials.</w:t>
       </w:r>
-      <w:r>
-        <w:t xml:space="preserve"> </w:t>
-      </w:r>
+    </w:p>
+    <w:p>
+      <w:pPr>
+        <w:pStyle w:val="FigureWithCaption"/>
+      </w:pPr>
       <w:r>
         <w:drawing>
           <wp:inline>
@@ -1696,7 +1730,25 @@
     </w:p>
     <w:p>
       <w:pPr>
-        <w:pStyle w:val="BodyText"/>
+        <w:pStyle w:val="ImageCaption"/>
+      </w:pPr>
+      <w:r>
+        <w:t xml:space="preserve">Figure 6.1: A plot in Supplementary Materials</w:t>
+      </w:r>
+    </w:p>
+    <w:p>
+      <w:pPr>
+        <w:pStyle w:val="Heading2"/>
+      </w:pPr>
+      <w:bookmarkStart w:id="49" w:name="an-awesome-table"/>
+      <w:bookmarkEnd w:id="49"/>
+      <w:r>
+        <w:t xml:space="preserve">An awesome table</w:t>
+      </w:r>
+    </w:p>
+    <w:p>
+      <w:pPr>
+        <w:pStyle w:val="FirstParagraph"/>
       </w:pPr>
       <w:r>
         <w:t xml:space="preserve">Table.</w:t>
@@ -1713,7 +1765,7 @@
         <w:pStyle w:val="TableCaption"/>
       </w:pPr>
       <w:r>
-        <w:t xml:space="preserve">Table 5.1:</w:t>
+        <w:t xml:space="preserve">Table 6.1:</w:t>
       </w:r>
       <w:r>
         <w:t xml:space="preserve"> </w:t>
@@ -1727,7 +1779,7 @@
         <w:tblStyle w:val="TableNormal"/>
         <w:tblW w:type="pct" w:w="0.0"/>
         <w:tblLook w:firstRow="1"/>
-        <w:tblCaption w:val="Table 5.1: This table again"/>
+        <w:tblCaption w:val="Table 6.1: This table again"/>
       </w:tblPr>
       <w:tblGrid/>
       <w:tr>
@@ -1862,6 +1914,43 @@
         <w:pStyle w:val="BodyText"/>
       </w:pPr>
       <w:r>
+        <w:t xml:space="preserve"> </w:t>
+      </w:r>
+      <w:r>
+        <w:t xml:space="preserve"> </w:t>
+      </w:r>
+      <w:r>
+        <w:t xml:space="preserve"> </w:t>
+      </w:r>
+      <w:r>
+        <w:t xml:space="preserve"> </w:t>
+      </w:r>
+    </w:p>
+    <w:p>
+      <w:pPr>
+        <w:pStyle w:val="Heading1"/>
+      </w:pPr>
+      <w:bookmarkStart w:id="50" w:name="appendixB"/>
+      <w:bookmarkEnd w:id="50"/>
+      <w:r>
+        <w:t xml:space="preserve">Supplementary materials B</w:t>
+      </w:r>
+    </w:p>
+    <w:p>
+      <w:pPr>
+        <w:pStyle w:val="Heading2"/>
+      </w:pPr>
+      <w:bookmarkStart w:id="51" w:name="some-random-code"/>
+      <w:bookmarkEnd w:id="51"/>
+      <w:r>
+        <w:t xml:space="preserve">Some random code</w:t>
+      </w:r>
+    </w:p>
+    <w:p>
+      <w:pPr>
+        <w:pStyle w:val="FirstParagraph"/>
+      </w:pPr>
+      <w:r>
         <w:t xml:space="preserve">Some random SAS code</w:t>
       </w:r>
     </w:p>
@@ -1941,10 +2030,36 @@
     </w:p>
     <w:p>
       <w:pPr>
+        <w:pStyle w:val="Heading2"/>
+      </w:pPr>
+      <w:bookmarkStart w:id="52" w:name="a-green-photo"/>
+      <w:bookmarkEnd w:id="52"/>
+      <w:r>
+        <w:t xml:space="preserve">A green photo</w:t>
+      </w:r>
+    </w:p>
+    <w:p>
+      <w:pPr>
+        <w:pStyle w:val="FigureWithCaption"/>
+      </w:pPr>
+      <w:r>
+        <w:t xml:space="preserve">Figure 7.1: A green photo</w:t>
+      </w:r>
+    </w:p>
+    <w:p>
+      <w:pPr>
+        <w:pStyle w:val="ImageCaption"/>
+      </w:pPr>
+      <w:r>
+        <w:t xml:space="preserve">Figure 7.1: A green photo</w:t>
+      </w:r>
+    </w:p>
+    <w:p>
+      <w:pPr>
         <w:pStyle w:val="Heading1"/>
       </w:pPr>
-      <w:bookmarkStart w:id="47" w:name="highlight"/>
-      <w:bookmarkEnd w:id="47"/>
+      <w:bookmarkStart w:id="53" w:name="highlight"/>
+      <w:bookmarkEnd w:id="53"/>
       <w:r>
         <w:t xml:space="preserve">Highlights</w:t>
       </w:r>
@@ -1979,8 +2094,8 @@
       <w:pPr>
         <w:pStyle w:val="Heading1"/>
       </w:pPr>
-      <w:bookmarkStart w:id="48" w:name="graphic"/>
-      <w:bookmarkEnd w:id="48"/>
+      <w:bookmarkStart w:id="54" w:name="graphic"/>
+      <w:bookmarkEnd w:id="54"/>
       <w:r>
         <w:t xml:space="preserve">Graphical abstract</w:t>
       </w:r>
@@ -2012,8 +2127,8 @@
       <w:pPr>
         <w:pStyle w:val="Heading1"/>
       </w:pPr>
-      <w:bookmarkStart w:id="49" w:name="cover-letter"/>
-      <w:bookmarkEnd w:id="49"/>
+      <w:bookmarkStart w:id="55" w:name="cover-letter"/>
+      <w:bookmarkEnd w:id="55"/>
       <w:r>
         <w:t xml:space="preserve">Cover letter</w:t>
       </w:r>
@@ -2022,8 +2137,8 @@
       <w:pPr>
         <w:pStyle w:val="Heading3"/>
       </w:pPr>
-      <w:bookmarkStart w:id="50" w:name="new-submission"/>
-      <w:bookmarkEnd w:id="50"/>
+      <w:bookmarkStart w:id="56" w:name="new-submission"/>
+      <w:bookmarkEnd w:id="56"/>
       <w:r>
         <w:t xml:space="preserve">New submission</w:t>
       </w:r>
@@ -2154,8 +2269,8 @@
       <w:pPr>
         <w:pStyle w:val="Heading3"/>
       </w:pPr>
-      <w:bookmarkStart w:id="51" w:name="resubmissions"/>
-      <w:bookmarkEnd w:id="51"/>
+      <w:bookmarkStart w:id="57" w:name="resubmissions"/>
+      <w:bookmarkEnd w:id="57"/>
       <w:r>
         <w:t xml:space="preserve">Resubmissions</w:t>
       </w:r>
@@ -2268,8 +2383,8 @@
       <w:pPr>
         <w:pStyle w:val="Heading1"/>
       </w:pPr>
-      <w:bookmarkStart w:id="52" w:name="response-to-reviewers"/>
-      <w:bookmarkEnd w:id="52"/>
+      <w:bookmarkStart w:id="58" w:name="response-to-reviewers"/>
+      <w:bookmarkEnd w:id="58"/>
       <w:r>
         <w:t xml:space="preserve">Response to reviewers</w:t>
       </w:r>
@@ -2278,8 +2393,8 @@
       <w:pPr>
         <w:pStyle w:val="Heading3"/>
       </w:pPr>
-      <w:bookmarkStart w:id="53" w:name="reviewer-1-comments-for-the-author"/>
-      <w:bookmarkEnd w:id="53"/>
+      <w:bookmarkStart w:id="59" w:name="reviewer-1-comments-for-the-author"/>
+      <w:bookmarkEnd w:id="59"/>
       <w:r>
         <w:t xml:space="preserve">Reviewer #1 (Comments for the Author):</w:t>
       </w:r>
@@ -2307,8 +2422,8 @@
       <w:pPr>
         <w:pStyle w:val="Heading3"/>
       </w:pPr>
-      <w:bookmarkStart w:id="54" w:name="reviewer-2-comments-for-the-author"/>
-      <w:bookmarkEnd w:id="54"/>
+      <w:bookmarkStart w:id="60" w:name="reviewer-2-comments-for-the-author"/>
+      <w:bookmarkEnd w:id="60"/>
       <w:r>
         <w:t xml:space="preserve">Reviewer #2 (Comments for the Author):</w:t>
       </w:r>
@@ -2342,7 +2457,7 @@
       <w:r>
         <w:t xml:space="preserve"> </w:t>
       </w:r>
-      <w:hyperlink r:id="rId55">
+      <w:hyperlink r:id="rId61">
         <w:r>
           <w:rPr>
             <w:rStyle w:val="Hyperlink"/>
@@ -2462,7 +2577,7 @@
     </w:lvl>
   </w:abstractNum>
   <w:abstractNum w:abstractNumId="990">
-    <w:nsid w:val="ad990c62"/>
+    <w:nsid w:val="57ae4295"/>
     <w:multiLevelType w:val="multilevel"/>
     <w:lvl w:ilvl="0">
       <w:numFmt w:val="bullet"/>
@@ -2543,7 +2658,7 @@
     </w:lvl>
   </w:abstractNum>
   <w:abstractNum w:abstractNumId="99411">
-    <w:nsid w:val="e0664687"/>
+    <w:nsid w:val="c652a289"/>
     <w:multiLevelType w:val="multilevel"/>
     <w:lvl w:ilvl="0">
       <w:start w:val="1"/>
@@ -2631,7 +2746,7 @@
     </w:lvl>
   </w:abstractNum>
   <w:abstractNum w:abstractNumId="991">
-    <w:nsid w:val="ebffb4b6"/>
+    <w:nsid w:val="12448e32"/>
     <w:multiLevelType w:val="multilevel"/>
     <w:lvl w:ilvl="0">
       <w:numFmt w:val="bullet"/>

</xml_diff>

<commit_message>
`!` update `manuscript`: add syntax before the output
</commit_message>
<xml_diff>
--- a/elsevier/manuscript.docx
+++ b/elsevier/manuscript.docx
@@ -21,7 +21,7 @@
         <w:pStyle w:val="Date"/>
       </w:pPr>
       <w:r>
-        <w:t xml:space="preserve">2022-02-11</w:t>
+        <w:t xml:space="preserve">2022-06-22</w:t>
       </w:r>
     </w:p>
     <w:p>
@@ -238,6 +238,198 @@
       <w:bookmarkEnd w:id="21"/>
       <w:r>
         <w:t xml:space="preserve">Introduction</w:t>
+      </w:r>
+    </w:p>
+    <w:p>
+      <w:pPr>
+        <w:pStyle w:val="FirstParagraph"/>
+      </w:pPr>
+      <w:r>
+        <w:t xml:space="preserve">Setting</w:t>
+      </w:r>
+      <w:r>
+        <w:t xml:space="preserve"> </w:t>
+      </w:r>
+      <w:r>
+        <w:rPr>
+          <w:b/>
+        </w:rPr>
+        <w:t xml:space="preserve">global options</w:t>
+      </w:r>
+      <w:r>
+        <w:t xml:space="preserve"> </w:t>
+      </w:r>
+      <w:r>
+        <w:t xml:space="preserve">that apply to every chunk in the file.</w:t>
+      </w:r>
+    </w:p>
+    <w:p>
+      <w:pPr>
+        <w:pStyle w:val="SourceCode"/>
+      </w:pPr>
+      <w:r>
+        <w:rPr>
+          <w:rStyle w:val="NormalTok"/>
+        </w:rPr>
+        <w:t xml:space="preserve">```{r setup, include=FALSE}</w:t>
+      </w:r>
+      <w:r>
+        <w:br w:type="textWrapping"/>
+      </w:r>
+      <w:r>
+        <w:rPr>
+          <w:rStyle w:val="NormalTok"/>
+        </w:rPr>
+        <w:t xml:space="preserve">knitr::opts_chunk$set(echo = FALSE, message = FALSE, warning = FALSE)</w:t>
+      </w:r>
+      <w:r>
+        <w:br w:type="textWrapping"/>
+      </w:r>
+      <w:r>
+        <w:br w:type="textWrapping"/>
+      </w:r>
+      <w:r>
+        <w:rPr>
+          <w:rStyle w:val="NormalTok"/>
+        </w:rPr>
+        <w:t xml:space="preserve">library(here)</w:t>
+      </w:r>
+      <w:r>
+        <w:br w:type="textWrapping"/>
+      </w:r>
+      <w:r>
+        <w:rPr>
+          <w:rStyle w:val="NormalTok"/>
+        </w:rPr>
+        <w:t xml:space="preserve">library(tidyverse)</w:t>
+      </w:r>
+      <w:r>
+        <w:br w:type="textWrapping"/>
+      </w:r>
+      <w:r>
+        <w:rPr>
+          <w:rStyle w:val="NormalTok"/>
+        </w:rPr>
+        <w:t xml:space="preserve">library(kableExtra)</w:t>
+      </w:r>
+      <w:r>
+        <w:br w:type="textWrapping"/>
+      </w:r>
+      <w:r>
+        <w:br w:type="textWrapping"/>
+      </w:r>
+      <w:r>
+        <w:rPr>
+          <w:rStyle w:val="FunctionTok"/>
+        </w:rPr>
+        <w:t xml:space="preserve"># displaying 20000 instead of 2 x 10^4</w:t>
+      </w:r>
+      <w:r>
+        <w:br w:type="textWrapping"/>
+      </w:r>
+      <w:r>
+        <w:rPr>
+          <w:rStyle w:val="NormalTok"/>
+        </w:rPr>
+        <w:t xml:space="preserve">options(scipen = 999)</w:t>
+      </w:r>
+      <w:r>
+        <w:br w:type="textWrapping"/>
+      </w:r>
+      <w:r>
+        <w:rPr>
+          <w:rStyle w:val="NormalTok"/>
+        </w:rPr>
+        <w:t xml:space="preserve">```</w:t>
+      </w:r>
+    </w:p>
+    <w:p>
+      <w:pPr>
+        <w:pStyle w:val="SourceCode"/>
+      </w:pPr>
+      <w:r>
+        <w:rPr>
+          <w:rStyle w:val="NormalTok"/>
+        </w:rPr>
+        <w:t xml:space="preserve">```{r}</w:t>
+      </w:r>
+      <w:r>
+        <w:br w:type="textWrapping"/>
+      </w:r>
+      <w:r>
+        <w:rPr>
+          <w:rStyle w:val="FunctionTok"/>
+        </w:rPr>
+        <w:t xml:space="preserve"># import data</w:t>
+      </w:r>
+      <w:r>
+        <w:br w:type="textWrapping"/>
+      </w:r>
+      <w:r>
+        <w:rPr>
+          <w:rStyle w:val="NormalTok"/>
+        </w:rPr>
+        <w:t xml:space="preserve">data &lt;- read_csv(here("data", "process", "newdata.csv"))</w:t>
+      </w:r>
+      <w:r>
+        <w:br w:type="textWrapping"/>
+      </w:r>
+      <w:r>
+        <w:rPr>
+          <w:rStyle w:val="NormalTok"/>
+        </w:rPr>
+        <w:t xml:space="preserve">```</w:t>
+      </w:r>
+    </w:p>
+    <w:p>
+      <w:pPr>
+        <w:pStyle w:val="FirstParagraph"/>
+      </w:pPr>
+      <w:r>
+        <w:t xml:space="preserve">Ordered list items:</w:t>
+      </w:r>
+    </w:p>
+    <w:p>
+      <w:pPr>
+        <w:pStyle w:val="SourceCode"/>
+      </w:pPr>
+      <w:r>
+        <w:rPr>
+          <w:rStyle w:val="NormalTok"/>
+        </w:rPr>
+        <w:t xml:space="preserve">1. </w:t>
+      </w:r>
+      <w:r>
+        <w:rPr>
+          <w:rStyle w:val="FloatTok"/>
+        </w:rPr>
+        <w:t xml:space="preserve">general information</w:t>
+      </w:r>
+      <w:r>
+        <w:br w:type="textWrapping"/>
+      </w:r>
+      <w:r>
+        <w:rPr>
+          <w:rStyle w:val="FloatTok"/>
+        </w:rPr>
+        <w:t xml:space="preserve">1. research gap</w:t>
+      </w:r>
+      <w:r>
+        <w:br w:type="textWrapping"/>
+      </w:r>
+      <w:r>
+        <w:rPr>
+          <w:rStyle w:val="FloatTok"/>
+        </w:rPr>
+        <w:t xml:space="preserve">1. research aim</w:t>
+      </w:r>
+    </w:p>
+    <w:p>
+      <w:pPr>
+        <w:pStyle w:val="FirstParagraph"/>
+      </w:pPr>
+      <w:r>
+        <w:t xml:space="preserve">The output is:</w:t>
       </w:r>
     </w:p>
     <w:p>
@@ -311,6 +503,35 @@
       </w:r>
       <w:r>
         <w:t xml:space="preserve">here.</w:t>
+      </w:r>
+    </w:p>
+    <w:p>
+      <w:pPr>
+        <w:pStyle w:val="SourceCode"/>
+      </w:pPr>
+      <w:r>
+        <w:rPr>
+          <w:rStyle w:val="NormalTok"/>
+        </w:rPr>
+        <w:t xml:space="preserve">```{r boxplot, fig.cap='A boxplot', out.height="50%", fig.align='center'}</w:t>
+      </w:r>
+      <w:r>
+        <w:br w:type="textWrapping"/>
+      </w:r>
+      <w:r>
+        <w:rPr>
+          <w:rStyle w:val="NormalTok"/>
+        </w:rPr>
+        <w:t xml:space="preserve">knitr::include_graphics(here::here("results", "figures", "boxplot.pdf"))</w:t>
+      </w:r>
+      <w:r>
+        <w:br w:type="textWrapping"/>
+      </w:r>
+      <w:r>
+        <w:rPr>
+          <w:rStyle w:val="NormalTok"/>
+        </w:rPr>
+        <w:t xml:space="preserve">```</w:t>
       </w:r>
     </w:p>
     <w:p>
@@ -373,10 +594,13 @@
         <w:pStyle w:val="BodyText"/>
       </w:pPr>
       <w:r>
-        <w:t xml:space="preserve">If the caption is too long (fig.</w:t>
-      </w:r>
-      <w:r>
-        <w:t xml:space="preserve">), use the</w:t>
+        <w:t xml:space="preserve">If the caption is too long (Fig.</w:t>
+      </w:r>
+      <w:r>
+        <w:t xml:space="preserve"> </w:t>
+      </w:r>
+      <w:r>
+        <w:t xml:space="preserve">), use</w:t>
       </w:r>
       <w:r>
         <w:t xml:space="preserve"> </w:t>
@@ -392,11 +616,45 @@
       <w:r>
         <w:t xml:space="preserve">.</w:t>
       </w:r>
-      <w:r>
-        <w:t xml:space="preserve"> </w:t>
-      </w:r>
-      <w:r>
-        <w:t xml:space="preserve">See the code in "elsevier/manuscript.Rmd" for more information.</w:t>
+    </w:p>
+    <w:p>
+      <w:pPr>
+        <w:pStyle w:val="BodyText"/>
+      </w:pPr>
+      <w:r>
+        <w:rPr>
+          <w:rStyle w:val="VerbatimChar"/>
+        </w:rPr>
+        <w:t xml:space="preserve">(ref:longcaption) This is a very long caption</w:t>
+      </w:r>
+    </w:p>
+    <w:p>
+      <w:pPr>
+        <w:pStyle w:val="SourceCode"/>
+      </w:pPr>
+      <w:r>
+        <w:rPr>
+          <w:rStyle w:val="NormalTok"/>
+        </w:rPr>
+        <w:t xml:space="preserve">```{r 2021, fig.cap='(ref:longcaption', out.width="50%", fig.align='center'}</w:t>
+      </w:r>
+      <w:r>
+        <w:br w:type="textWrapping"/>
+      </w:r>
+      <w:r>
+        <w:rPr>
+          <w:rStyle w:val="NormalTok"/>
+        </w:rPr>
+        <w:t xml:space="preserve">knitr::include_graphics(here::here("results", "pictures", "2021.png"))</w:t>
+      </w:r>
+      <w:r>
+        <w:br w:type="textWrapping"/>
+      </w:r>
+      <w:r>
+        <w:rPr>
+          <w:rStyle w:val="NormalTok"/>
+        </w:rPr>
+        <w:t xml:space="preserve">```</w:t>
       </w:r>
     </w:p>
     <w:p>
@@ -462,6 +720,125 @@
       <w:bookmarkEnd w:id="27"/>
       <w:r>
         <w:t xml:space="preserve">Adding tables</w:t>
+      </w:r>
+    </w:p>
+    <w:p>
+      <w:pPr>
+        <w:pStyle w:val="SourceCode"/>
+      </w:pPr>
+      <w:r>
+        <w:rPr>
+          <w:rStyle w:val="NormalTok"/>
+        </w:rPr>
+        <w:t xml:space="preserve">```{r}</w:t>
+      </w:r>
+      <w:r>
+        <w:br w:type="textWrapping"/>
+      </w:r>
+      <w:r>
+        <w:rPr>
+          <w:rStyle w:val="NormalTok"/>
+        </w:rPr>
+        <w:t xml:space="preserve">data %&gt;% </w:t>
+      </w:r>
+      <w:r>
+        <w:br w:type="textWrapping"/>
+      </w:r>
+      <w:r>
+        <w:rPr>
+          <w:rStyle w:val="BaseNTok"/>
+        </w:rPr>
+        <w:t xml:space="preserve">          group_by(supp) %&gt;%</w:t>
+      </w:r>
+      <w:r>
+        <w:br w:type="textWrapping"/>
+      </w:r>
+      <w:r>
+        <w:rPr>
+          <w:rStyle w:val="BaseNTok"/>
+        </w:rPr>
+        <w:t xml:space="preserve">          summarise(median = median(len),</w:t>
+      </w:r>
+      <w:r>
+        <w:br w:type="textWrapping"/>
+      </w:r>
+      <w:r>
+        <w:rPr>
+          <w:rStyle w:val="BaseNTok"/>
+        </w:rPr>
+        <w:t xml:space="preserve">                    mean = mean(len)) %&gt;% </w:t>
+      </w:r>
+      <w:r>
+        <w:br w:type="textWrapping"/>
+      </w:r>
+      <w:r>
+        <w:rPr>
+          <w:rStyle w:val="BaseNTok"/>
+        </w:rPr>
+        <w:t xml:space="preserve">    kable("simple",</w:t>
+      </w:r>
+      <w:r>
+        <w:br w:type="textWrapping"/>
+      </w:r>
+      <w:r>
+        <w:rPr>
+          <w:rStyle w:val="BaseNTok"/>
+        </w:rPr>
+        <w:t xml:space="preserve">          booktabs = T,</w:t>
+      </w:r>
+      <w:r>
+        <w:br w:type="textWrapping"/>
+      </w:r>
+      <w:r>
+        <w:rPr>
+          <w:rStyle w:val="BaseNTok"/>
+        </w:rPr>
+        <w:t xml:space="preserve">          col.names = c("Supplement type", </w:t>
+      </w:r>
+      <w:r>
+        <w:br w:type="textWrapping"/>
+      </w:r>
+      <w:r>
+        <w:rPr>
+          <w:rStyle w:val="BaseNTok"/>
+        </w:rPr>
+        <w:t xml:space="preserve">                    "Median",</w:t>
+      </w:r>
+      <w:r>
+        <w:br w:type="textWrapping"/>
+      </w:r>
+      <w:r>
+        <w:rPr>
+          <w:rStyle w:val="BaseNTok"/>
+        </w:rPr>
+        <w:t xml:space="preserve">                    "Mean"), </w:t>
+      </w:r>
+      <w:r>
+        <w:br w:type="textWrapping"/>
+      </w:r>
+      <w:r>
+        <w:rPr>
+          <w:rStyle w:val="BaseNTok"/>
+        </w:rPr>
+        <w:t xml:space="preserve">          align = "cll",</w:t>
+      </w:r>
+      <w:r>
+        <w:br w:type="textWrapping"/>
+      </w:r>
+      <w:r>
+        <w:rPr>
+          <w:rStyle w:val="BaseNTok"/>
+        </w:rPr>
+        <w:t xml:space="preserve">          caption = "\\label{tab:cooltable}Mean and Median")</w:t>
+      </w:r>
+      <w:r>
+        <w:br w:type="textWrapping"/>
+      </w:r>
+      <w:r>
+        <w:rPr>
+          <w:rStyle w:val="NormalTok"/>
+        </w:rPr>
+        <w:t xml:space="preserve">```</w:t>
       </w:r>
     </w:p>
     <w:p>
@@ -625,6 +1002,67 @@
     </w:p>
     <w:p>
       <w:pPr>
+        <w:pStyle w:val="SourceCode"/>
+      </w:pPr>
+      <w:r>
+        <w:rPr>
+          <w:rStyle w:val="NormalTok"/>
+        </w:rPr>
+        <w:t xml:space="preserve">1. </w:t>
+      </w:r>
+      <w:r>
+        <w:rPr>
+          <w:rStyle w:val="FloatTok"/>
+        </w:rPr>
+        <w:t xml:space="preserve">The _variable_ \(x\) and the __function__ \(f(x)\)</w:t>
+      </w:r>
+      <w:r>
+        <w:br w:type="textWrapping"/>
+      </w:r>
+      <w:r>
+        <w:rPr>
+          <w:rStyle w:val="FloatTok"/>
+        </w:rPr>
+        <w:t xml:space="preserve">1. The *variable* $x$ and the **function** $f(x)$</w:t>
+      </w:r>
+      <w:r>
+        <w:br w:type="textWrapping"/>
+      </w:r>
+      <w:r>
+        <w:rPr>
+          <w:rStyle w:val="FloatTok"/>
+        </w:rPr>
+        <w:t xml:space="preserve">1. superscript^2^</w:t>
+      </w:r>
+      <w:r>
+        <w:br w:type="textWrapping"/>
+      </w:r>
+      <w:r>
+        <w:rPr>
+          <w:rStyle w:val="FloatTok"/>
+        </w:rPr>
+        <w:t xml:space="preserve">1. NO~2~, NO~3~, PO~4~, NH~4~</w:t>
+      </w:r>
+      <w:r>
+        <w:br w:type="textWrapping"/>
+      </w:r>
+      <w:r>
+        <w:rPr>
+          <w:rStyle w:val="FloatTok"/>
+        </w:rPr>
+        <w:t xml:space="preserve">1. 25 µL</w:t>
+      </w:r>
+    </w:p>
+    <w:p>
+      <w:pPr>
+        <w:pStyle w:val="FirstParagraph"/>
+      </w:pPr>
+      <w:r>
+        <w:t xml:space="preserve">The output is:</w:t>
+      </w:r>
+    </w:p>
+    <w:p>
+      <w:pPr>
         <w:pStyle w:val="Compact"/>
         <w:numPr>
           <w:numId w:val="1002"/>
@@ -818,6 +1256,37 @@
       </w:pPr>
       <w:r>
         <w:t xml:space="preserve">25 µL</w:t>
+      </w:r>
+    </w:p>
+    <w:p>
+      <w:pPr>
+        <w:pStyle w:val="FirstParagraph"/>
+      </w:pPr>
+      <w:r>
+        <w:t xml:space="preserve">Adding equations using the LaTeX syntax</w:t>
+      </w:r>
+    </w:p>
+    <w:p>
+      <w:pPr>
+        <w:pStyle w:val="SourceCode"/>
+      </w:pPr>
+      <w:r>
+        <w:rPr>
+          <w:rStyle w:val="SpecialStringTok"/>
+        </w:rPr>
+        <w:t xml:space="preserve">\[Y|X </w:t>
+      </w:r>
+      <w:r>
+        <w:rPr>
+          <w:rStyle w:val="SpecialCharTok"/>
+        </w:rPr>
+        <w:t xml:space="preserve">\sim</w:t>
+      </w:r>
+      <w:r>
+        <w:rPr>
+          <w:rStyle w:val="SpecialStringTok"/>
+        </w:rPr>
+        <w:t xml:space="preserve"> Bernoulli(p)\]</w:t>
       </w:r>
     </w:p>
     <w:p>
@@ -882,10 +1351,256 @@
     </w:p>
     <w:p>
       <w:pPr>
-        <w:pStyle w:val="FirstParagraph"/>
-      </w:pPr>
-      <w:r>
-        <w:t xml:space="preserve">or</w:t>
+        <w:pStyle w:val="SourceCode"/>
+      </w:pPr>
+      <w:r>
+        <w:rPr>
+          <w:rStyle w:val="KeywordTok"/>
+        </w:rPr>
+        <w:t xml:space="preserve">\begin</w:t>
+      </w:r>
+      <w:r>
+        <w:rPr>
+          <w:rStyle w:val="NormalTok"/>
+        </w:rPr>
+        <w:t xml:space="preserve">{</w:t>
+      </w:r>
+      <w:r>
+        <w:rPr>
+          <w:rStyle w:val="ExtensionTok"/>
+        </w:rPr>
+        <w:t xml:space="preserve">equation</w:t>
+      </w:r>
+      <w:r>
+        <w:rPr>
+          <w:rStyle w:val="NormalTok"/>
+        </w:rPr>
+        <w:t xml:space="preserve">}</w:t>
+      </w:r>
+      <w:r>
+        <w:br w:type="textWrapping"/>
+      </w:r>
+      <w:r>
+        <w:rPr>
+          <w:rStyle w:val="SpecialCharTok"/>
+        </w:rPr>
+        <w:t xml:space="preserve">\label</w:t>
+      </w:r>
+      <w:r>
+        <w:rPr>
+          <w:rStyle w:val="SpecialStringTok"/>
+        </w:rPr>
+        <w:t xml:space="preserve">{eq:cutoff}</w:t>
+      </w:r>
+      <w:r>
+        <w:br w:type="textWrapping"/>
+      </w:r>
+      <w:r>
+        <w:rPr>
+          <w:rStyle w:val="SpecialStringTok"/>
+        </w:rPr>
+        <w:t xml:space="preserve">p(x) = P(Y = 1|X = x) = </w:t>
+      </w:r>
+      <w:r>
+        <w:br w:type="textWrapping"/>
+      </w:r>
+      <w:r>
+        <w:rPr>
+          <w:rStyle w:val="SpecialCharTok"/>
+        </w:rPr>
+        <w:t xml:space="preserve">\left\{</w:t>
+      </w:r>
+      <w:r>
+        <w:br w:type="textWrapping"/>
+      </w:r>
+      <w:r>
+        <w:rPr>
+          <w:rStyle w:val="SpecialStringTok"/>
+        </w:rPr>
+        <w:t xml:space="preserve">    </w:t>
+      </w:r>
+      <w:r>
+        <w:rPr>
+          <w:rStyle w:val="KeywordTok"/>
+        </w:rPr>
+        <w:t xml:space="preserve">\begin</w:t>
+      </w:r>
+      <w:r>
+        <w:rPr>
+          <w:rStyle w:val="NormalTok"/>
+        </w:rPr>
+        <w:t xml:space="preserve">{</w:t>
+      </w:r>
+      <w:r>
+        <w:rPr>
+          <w:rStyle w:val="ExtensionTok"/>
+        </w:rPr>
+        <w:t xml:space="preserve">array</w:t>
+      </w:r>
+      <w:r>
+        <w:rPr>
+          <w:rStyle w:val="NormalTok"/>
+        </w:rPr>
+        <w:t xml:space="preserve">}</w:t>
+      </w:r>
+      <w:r>
+        <w:rPr>
+          <w:rStyle w:val="SpecialStringTok"/>
+        </w:rPr>
+        <w:t xml:space="preserve">{lr}</w:t>
+      </w:r>
+      <w:r>
+        <w:br w:type="textWrapping"/>
+      </w:r>
+      <w:r>
+        <w:rPr>
+          <w:rStyle w:val="SpecialStringTok"/>
+        </w:rPr>
+        <w:t xml:space="preserve">          p_1 = P(Y = 1|X </w:t>
+      </w:r>
+      <w:r>
+        <w:rPr>
+          <w:rStyle w:val="SpecialCharTok"/>
+        </w:rPr>
+        <w:t xml:space="preserve">\le</w:t>
+      </w:r>
+      <w:r>
+        <w:rPr>
+          <w:rStyle w:val="SpecialStringTok"/>
+        </w:rPr>
+        <w:t xml:space="preserve"> cp), &amp; </w:t>
+      </w:r>
+      <w:r>
+        <w:rPr>
+          <w:rStyle w:val="SpecialCharTok"/>
+        </w:rPr>
+        <w:t xml:space="preserve">\text</w:t>
+      </w:r>
+      <w:r>
+        <w:rPr>
+          <w:rStyle w:val="NormalTok"/>
+        </w:rPr>
+        <w:t xml:space="preserve">{if }</w:t>
+      </w:r>
+      <w:r>
+        <w:rPr>
+          <w:rStyle w:val="SpecialStringTok"/>
+        </w:rPr>
+        <w:t xml:space="preserve"> x </w:t>
+      </w:r>
+      <w:r>
+        <w:rPr>
+          <w:rStyle w:val="SpecialCharTok"/>
+        </w:rPr>
+        <w:t xml:space="preserve">\le</w:t>
+      </w:r>
+      <w:r>
+        <w:rPr>
+          <w:rStyle w:val="SpecialStringTok"/>
+        </w:rPr>
+        <w:t xml:space="preserve"> cp</w:t>
+      </w:r>
+      <w:r>
+        <w:rPr>
+          <w:rStyle w:val="SpecialCharTok"/>
+        </w:rPr>
+        <w:t xml:space="preserve">\\</w:t>
+      </w:r>
+      <w:r>
+        <w:br w:type="textWrapping"/>
+      </w:r>
+      <w:r>
+        <w:rPr>
+          <w:rStyle w:val="SpecialStringTok"/>
+        </w:rPr>
+        <w:t xml:space="preserve">          p_2 = P(Y = 1|X &gt; cp), &amp; </w:t>
+      </w:r>
+      <w:r>
+        <w:rPr>
+          <w:rStyle w:val="SpecialCharTok"/>
+        </w:rPr>
+        <w:t xml:space="preserve">\text</w:t>
+      </w:r>
+      <w:r>
+        <w:rPr>
+          <w:rStyle w:val="NormalTok"/>
+        </w:rPr>
+        <w:t xml:space="preserve">{if }</w:t>
+      </w:r>
+      <w:r>
+        <w:rPr>
+          <w:rStyle w:val="SpecialStringTok"/>
+        </w:rPr>
+        <w:t xml:space="preserve"> x &gt; cp</w:t>
+      </w:r>
+      <w:r>
+        <w:br w:type="textWrapping"/>
+      </w:r>
+      <w:r>
+        <w:rPr>
+          <w:rStyle w:val="SpecialStringTok"/>
+        </w:rPr>
+        <w:t xml:space="preserve">    </w:t>
+      </w:r>
+      <w:r>
+        <w:rPr>
+          <w:rStyle w:val="KeywordTok"/>
+        </w:rPr>
+        <w:t xml:space="preserve">\end</w:t>
+      </w:r>
+      <w:r>
+        <w:rPr>
+          <w:rStyle w:val="NormalTok"/>
+        </w:rPr>
+        <w:t xml:space="preserve">{</w:t>
+      </w:r>
+      <w:r>
+        <w:rPr>
+          <w:rStyle w:val="SpecialStringTok"/>
+        </w:rPr>
+        <w:t xml:space="preserve">array}</w:t>
+      </w:r>
+      <w:r>
+        <w:br w:type="textWrapping"/>
+      </w:r>
+      <w:r>
+        <w:rPr>
+          <w:rStyle w:val="SpecialCharTok"/>
+        </w:rPr>
+        <w:t xml:space="preserve">\right</w:t>
+      </w:r>
+      <w:r>
+        <w:rPr>
+          <w:rStyle w:val="SpecialStringTok"/>
+        </w:rPr>
+        <w:t xml:space="preserve">.</w:t>
+      </w:r>
+      <w:r>
+        <w:br w:type="textWrapping"/>
+      </w:r>
+      <w:r>
+        <w:rPr>
+          <w:rStyle w:val="KeywordTok"/>
+        </w:rPr>
+        <w:t xml:space="preserve">\end</w:t>
+      </w:r>
+      <w:r>
+        <w:rPr>
+          <w:rStyle w:val="NormalTok"/>
+        </w:rPr>
+        <w:t xml:space="preserve">{</w:t>
+      </w:r>
+      <w:r>
+        <w:rPr>
+          <w:rStyle w:val="ExtensionTok"/>
+        </w:rPr>
+        <w:t xml:space="preserve">equation</w:t>
+      </w:r>
+      <w:r>
+        <w:rPr>
+          <w:rStyle w:val="NormalTok"/>
+        </w:rPr>
+        <w:t xml:space="preserve">}</w:t>
       </w:r>
     </w:p>
     <w:p>
@@ -894,6 +1609,608 @@
       </w:pPr>
       <w:r>
         <w:t xml:space="preserve">$$</w:t>
+      </w:r>
+    </w:p>
+    <w:p>
+      <w:pPr>
+        <w:pStyle w:val="SourceCode"/>
+      </w:pPr>
+      <w:r>
+        <w:rPr>
+          <w:rStyle w:val="KeywordTok"/>
+        </w:rPr>
+        <w:t xml:space="preserve">\begin</w:t>
+      </w:r>
+      <w:r>
+        <w:rPr>
+          <w:rStyle w:val="NormalTok"/>
+        </w:rPr>
+        <w:t xml:space="preserve">{</w:t>
+      </w:r>
+      <w:r>
+        <w:rPr>
+          <w:rStyle w:val="ExtensionTok"/>
+        </w:rPr>
+        <w:t xml:space="preserve">subequations</w:t>
+      </w:r>
+      <w:r>
+        <w:rPr>
+          <w:rStyle w:val="NormalTok"/>
+        </w:rPr>
+        <w:t xml:space="preserve">}</w:t>
+      </w:r>
+      <w:r>
+        <w:br w:type="textWrapping"/>
+      </w:r>
+      <w:r>
+        <w:rPr>
+          <w:rStyle w:val="NormalTok"/>
+        </w:rPr>
+        <w:t xml:space="preserve">  </w:t>
+      </w:r>
+      <w:r>
+        <w:rPr>
+          <w:rStyle w:val="KeywordTok"/>
+        </w:rPr>
+        <w:t xml:space="preserve">\label</w:t>
+      </w:r>
+      <w:r>
+        <w:rPr>
+          <w:rStyle w:val="NormalTok"/>
+        </w:rPr>
+        <w:t xml:space="preserve">{</w:t>
+      </w:r>
+      <w:r>
+        <w:rPr>
+          <w:rStyle w:val="ExtensionTok"/>
+        </w:rPr>
+        <w:t xml:space="preserve">eq:model</w:t>
+      </w:r>
+      <w:r>
+        <w:rPr>
+          <w:rStyle w:val="NormalTok"/>
+        </w:rPr>
+        <w:t xml:space="preserve">}</w:t>
+      </w:r>
+      <w:r>
+        <w:br w:type="textWrapping"/>
+      </w:r>
+      <w:r>
+        <w:rPr>
+          <w:rStyle w:val="NormalTok"/>
+        </w:rPr>
+        <w:t xml:space="preserve">  </w:t>
+      </w:r>
+      <w:r>
+        <w:rPr>
+          <w:rStyle w:val="KeywordTok"/>
+        </w:rPr>
+        <w:t xml:space="preserve">\begin</w:t>
+      </w:r>
+      <w:r>
+        <w:rPr>
+          <w:rStyle w:val="NormalTok"/>
+        </w:rPr>
+        <w:t xml:space="preserve">{</w:t>
+      </w:r>
+      <w:r>
+        <w:rPr>
+          <w:rStyle w:val="ExtensionTok"/>
+        </w:rPr>
+        <w:t xml:space="preserve">align</w:t>
+      </w:r>
+      <w:r>
+        <w:rPr>
+          <w:rStyle w:val="NormalTok"/>
+        </w:rPr>
+        <w:t xml:space="preserve">}</w:t>
+      </w:r>
+      <w:r>
+        <w:br w:type="textWrapping"/>
+      </w:r>
+      <w:r>
+        <w:rPr>
+          <w:rStyle w:val="SpecialStringTok"/>
+        </w:rPr>
+        <w:t xml:space="preserve">  </w:t>
+      </w:r>
+      <w:r>
+        <w:rPr>
+          <w:rStyle w:val="SpecialCharTok"/>
+        </w:rPr>
+        <w:t xml:space="preserve">\label</w:t>
+      </w:r>
+      <w:r>
+        <w:rPr>
+          <w:rStyle w:val="SpecialStringTok"/>
+        </w:rPr>
+        <w:t xml:space="preserve">{eq:modela}</w:t>
+      </w:r>
+      <w:r>
+        <w:br w:type="textWrapping"/>
+      </w:r>
+      <w:r>
+        <w:rPr>
+          <w:rStyle w:val="SpecialStringTok"/>
+        </w:rPr>
+        <w:t xml:space="preserve">P(y|</w:t>
+      </w:r>
+      <w:r>
+        <w:rPr>
+          <w:rStyle w:val="SpecialCharTok"/>
+        </w:rPr>
+        <w:t xml:space="preserve">\theta</w:t>
+      </w:r>
+      <w:r>
+        <w:rPr>
+          <w:rStyle w:val="SpecialStringTok"/>
+        </w:rPr>
+        <w:t xml:space="preserve">, </w:t>
+      </w:r>
+      <w:r>
+        <w:rPr>
+          <w:rStyle w:val="SpecialCharTok"/>
+        </w:rPr>
+        <w:t xml:space="preserve">\lambda</w:t>
+      </w:r>
+      <w:r>
+        <w:rPr>
+          <w:rStyle w:val="SpecialStringTok"/>
+        </w:rPr>
+        <w:t xml:space="preserve">) = </w:t>
+      </w:r>
+      <w:r>
+        <w:br w:type="textWrapping"/>
+      </w:r>
+      <w:r>
+        <w:rPr>
+          <w:rStyle w:val="SpecialCharTok"/>
+        </w:rPr>
+        <w:t xml:space="preserve">\left\{</w:t>
+      </w:r>
+      <w:r>
+        <w:br w:type="textWrapping"/>
+      </w:r>
+      <w:r>
+        <w:rPr>
+          <w:rStyle w:val="SpecialStringTok"/>
+        </w:rPr>
+        <w:t xml:space="preserve">    </w:t>
+      </w:r>
+      <w:r>
+        <w:rPr>
+          <w:rStyle w:val="KeywordTok"/>
+        </w:rPr>
+        <w:t xml:space="preserve">\begin</w:t>
+      </w:r>
+      <w:r>
+        <w:rPr>
+          <w:rStyle w:val="NormalTok"/>
+        </w:rPr>
+        <w:t xml:space="preserve">{</w:t>
+      </w:r>
+      <w:r>
+        <w:rPr>
+          <w:rStyle w:val="ExtensionTok"/>
+        </w:rPr>
+        <w:t xml:space="preserve">array</w:t>
+      </w:r>
+      <w:r>
+        <w:rPr>
+          <w:rStyle w:val="NormalTok"/>
+        </w:rPr>
+        <w:t xml:space="preserve">}</w:t>
+      </w:r>
+      <w:r>
+        <w:rPr>
+          <w:rStyle w:val="SpecialStringTok"/>
+        </w:rPr>
+        <w:t xml:space="preserve">{lr}</w:t>
+      </w:r>
+      <w:r>
+        <w:br w:type="textWrapping"/>
+      </w:r>
+      <w:r>
+        <w:rPr>
+          <w:rStyle w:val="SpecialStringTok"/>
+        </w:rPr>
+        <w:t xml:space="preserve">       </w:t>
+      </w:r>
+      <w:r>
+        <w:rPr>
+          <w:rStyle w:val="SpecialCharTok"/>
+        </w:rPr>
+        <w:t xml:space="preserve">\theta</w:t>
+      </w:r>
+      <w:r>
+        <w:rPr>
+          <w:rStyle w:val="SpecialStringTok"/>
+        </w:rPr>
+        <w:t xml:space="preserve"> &amp; </w:t>
+      </w:r>
+      <w:r>
+        <w:rPr>
+          <w:rStyle w:val="SpecialCharTok"/>
+        </w:rPr>
+        <w:t xml:space="preserve">\text</w:t>
+      </w:r>
+      <w:r>
+        <w:rPr>
+          <w:rStyle w:val="NormalTok"/>
+        </w:rPr>
+        <w:t xml:space="preserve">{if }</w:t>
+      </w:r>
+      <w:r>
+        <w:rPr>
+          <w:rStyle w:val="SpecialStringTok"/>
+        </w:rPr>
+        <w:t xml:space="preserve"> y = 0</w:t>
+      </w:r>
+      <w:r>
+        <w:rPr>
+          <w:rStyle w:val="SpecialCharTok"/>
+        </w:rPr>
+        <w:t xml:space="preserve">\\</w:t>
+      </w:r>
+      <w:r>
+        <w:br w:type="textWrapping"/>
+      </w:r>
+      <w:r>
+        <w:rPr>
+          <w:rStyle w:val="SpecialStringTok"/>
+        </w:rPr>
+        <w:t xml:space="preserve">       (1 - </w:t>
+      </w:r>
+      <w:r>
+        <w:rPr>
+          <w:rStyle w:val="SpecialCharTok"/>
+        </w:rPr>
+        <w:t xml:space="preserve">\theta</w:t>
+      </w:r>
+      <w:r>
+        <w:rPr>
+          <w:rStyle w:val="SpecialStringTok"/>
+        </w:rPr>
+        <w:t xml:space="preserve">) </w:t>
+      </w:r>
+      <w:r>
+        <w:rPr>
+          <w:rStyle w:val="SpecialCharTok"/>
+        </w:rPr>
+        <w:t xml:space="preserve">\frac</w:t>
+      </w:r>
+      <w:r>
+        <w:rPr>
+          <w:rStyle w:val="SpecialStringTok"/>
+        </w:rPr>
+        <w:t xml:space="preserve">{Poisson(y|</w:t>
+      </w:r>
+      <w:r>
+        <w:rPr>
+          <w:rStyle w:val="SpecialCharTok"/>
+        </w:rPr>
+        <w:t xml:space="preserve">\lambda</w:t>
+      </w:r>
+      <w:r>
+        <w:rPr>
+          <w:rStyle w:val="SpecialStringTok"/>
+        </w:rPr>
+        <w:t xml:space="preserve">)}{1 - PoissonCDF(0|</w:t>
+      </w:r>
+      <w:r>
+        <w:rPr>
+          <w:rStyle w:val="SpecialCharTok"/>
+        </w:rPr>
+        <w:t xml:space="preserve">\lambda</w:t>
+      </w:r>
+      <w:r>
+        <w:rPr>
+          <w:rStyle w:val="SpecialStringTok"/>
+        </w:rPr>
+        <w:t xml:space="preserve">)} </w:t>
+      </w:r>
+      <w:r>
+        <w:br w:type="textWrapping"/>
+      </w:r>
+      <w:r>
+        <w:rPr>
+          <w:rStyle w:val="SpecialStringTok"/>
+        </w:rPr>
+        <w:t xml:space="preserve">       &amp; </w:t>
+      </w:r>
+      <w:r>
+        <w:rPr>
+          <w:rStyle w:val="SpecialCharTok"/>
+        </w:rPr>
+        <w:t xml:space="preserve">\text</w:t>
+      </w:r>
+      <w:r>
+        <w:rPr>
+          <w:rStyle w:val="NormalTok"/>
+        </w:rPr>
+        <w:t xml:space="preserve">{if }</w:t>
+      </w:r>
+      <w:r>
+        <w:rPr>
+          <w:rStyle w:val="SpecialStringTok"/>
+        </w:rPr>
+        <w:t xml:space="preserve"> y &gt; 0</w:t>
+      </w:r>
+      <w:r>
+        <w:br w:type="textWrapping"/>
+      </w:r>
+      <w:r>
+        <w:rPr>
+          <w:rStyle w:val="SpecialStringTok"/>
+        </w:rPr>
+        <w:t xml:space="preserve">    </w:t>
+      </w:r>
+      <w:r>
+        <w:rPr>
+          <w:rStyle w:val="KeywordTok"/>
+        </w:rPr>
+        <w:t xml:space="preserve">\end</w:t>
+      </w:r>
+      <w:r>
+        <w:rPr>
+          <w:rStyle w:val="NormalTok"/>
+        </w:rPr>
+        <w:t xml:space="preserve">{</w:t>
+      </w:r>
+      <w:r>
+        <w:rPr>
+          <w:rStyle w:val="SpecialStringTok"/>
+        </w:rPr>
+        <w:t xml:space="preserve">array}</w:t>
+      </w:r>
+      <w:r>
+        <w:br w:type="textWrapping"/>
+      </w:r>
+      <w:r>
+        <w:rPr>
+          <w:rStyle w:val="SpecialCharTok"/>
+        </w:rPr>
+        <w:t xml:space="preserve">\right</w:t>
+      </w:r>
+      <w:r>
+        <w:rPr>
+          <w:rStyle w:val="SpecialStringTok"/>
+        </w:rPr>
+        <w:t xml:space="preserve">. </w:t>
+      </w:r>
+      <w:r>
+        <w:rPr>
+          <w:rStyle w:val="SpecialCharTok"/>
+        </w:rPr>
+        <w:t xml:space="preserve">\\</w:t>
+      </w:r>
+      <w:r>
+        <w:br w:type="textWrapping"/>
+      </w:r>
+      <w:r>
+        <w:rPr>
+          <w:rStyle w:val="SpecialStringTok"/>
+        </w:rPr>
+        <w:t xml:space="preserve">  </w:t>
+      </w:r>
+      <w:r>
+        <w:rPr>
+          <w:rStyle w:val="SpecialCharTok"/>
+        </w:rPr>
+        <w:t xml:space="preserve">\label</w:t>
+      </w:r>
+      <w:r>
+        <w:rPr>
+          <w:rStyle w:val="SpecialStringTok"/>
+        </w:rPr>
+        <w:t xml:space="preserve">{eq:modelb}</w:t>
+      </w:r>
+      <w:r>
+        <w:br w:type="textWrapping"/>
+      </w:r>
+      <w:r>
+        <w:rPr>
+          <w:rStyle w:val="SpecialStringTok"/>
+        </w:rPr>
+        <w:t xml:space="preserve">logit(</w:t>
+      </w:r>
+      <w:r>
+        <w:rPr>
+          <w:rStyle w:val="SpecialCharTok"/>
+        </w:rPr>
+        <w:t xml:space="preserve">\theta</w:t>
+      </w:r>
+      <w:r>
+        <w:rPr>
+          <w:rStyle w:val="SpecialStringTok"/>
+        </w:rPr>
+        <w:t xml:space="preserve">) = </w:t>
+      </w:r>
+      <w:r>
+        <w:rPr>
+          <w:rStyle w:val="SpecialCharTok"/>
+        </w:rPr>
+        <w:t xml:space="preserve">\alpha</w:t>
+      </w:r>
+      <w:r>
+        <w:rPr>
+          <w:rStyle w:val="SpecialStringTok"/>
+        </w:rPr>
+        <w:t xml:space="preserve">_0 + </w:t>
+      </w:r>
+      <w:r>
+        <w:rPr>
+          <w:rStyle w:val="SpecialCharTok"/>
+        </w:rPr>
+        <w:t xml:space="preserve">\alpha</w:t>
+      </w:r>
+      <w:r>
+        <w:rPr>
+          <w:rStyle w:val="SpecialStringTok"/>
+        </w:rPr>
+        <w:t xml:space="preserve">_1 * x_1 + </w:t>
+      </w:r>
+      <w:r>
+        <w:rPr>
+          <w:rStyle w:val="SpecialCharTok"/>
+        </w:rPr>
+        <w:t xml:space="preserve">\alpha</w:t>
+      </w:r>
+      <w:r>
+        <w:rPr>
+          <w:rStyle w:val="SpecialStringTok"/>
+        </w:rPr>
+        <w:t xml:space="preserve">_2 * x_2 </w:t>
+      </w:r>
+      <w:r>
+        <w:rPr>
+          <w:rStyle w:val="SpecialCharTok"/>
+        </w:rPr>
+        <w:t xml:space="preserve">\\</w:t>
+      </w:r>
+      <w:r>
+        <w:br w:type="textWrapping"/>
+      </w:r>
+      <w:r>
+        <w:rPr>
+          <w:rStyle w:val="SpecialStringTok"/>
+        </w:rPr>
+        <w:t xml:space="preserve">  </w:t>
+      </w:r>
+      <w:r>
+        <w:rPr>
+          <w:rStyle w:val="SpecialCharTok"/>
+        </w:rPr>
+        <w:t xml:space="preserve">\label</w:t>
+      </w:r>
+      <w:r>
+        <w:rPr>
+          <w:rStyle w:val="SpecialStringTok"/>
+        </w:rPr>
+        <w:t xml:space="preserve">{eq:modelc}</w:t>
+      </w:r>
+      <w:r>
+        <w:br w:type="textWrapping"/>
+      </w:r>
+      <w:r>
+        <w:rPr>
+          <w:rStyle w:val="SpecialStringTok"/>
+        </w:rPr>
+        <w:t xml:space="preserve">log(</w:t>
+      </w:r>
+      <w:r>
+        <w:rPr>
+          <w:rStyle w:val="SpecialCharTok"/>
+        </w:rPr>
+        <w:t xml:space="preserve">\lambda</w:t>
+      </w:r>
+      <w:r>
+        <w:rPr>
+          <w:rStyle w:val="SpecialStringTok"/>
+        </w:rPr>
+        <w:t xml:space="preserve">) = </w:t>
+      </w:r>
+      <w:r>
+        <w:rPr>
+          <w:rStyle w:val="SpecialCharTok"/>
+        </w:rPr>
+        <w:t xml:space="preserve">\beta</w:t>
+      </w:r>
+      <w:r>
+        <w:rPr>
+          <w:rStyle w:val="SpecialStringTok"/>
+        </w:rPr>
+        <w:t xml:space="preserve">_0 + </w:t>
+      </w:r>
+      <w:r>
+        <w:rPr>
+          <w:rStyle w:val="SpecialCharTok"/>
+        </w:rPr>
+        <w:t xml:space="preserve">\beta</w:t>
+      </w:r>
+      <w:r>
+        <w:rPr>
+          <w:rStyle w:val="SpecialStringTok"/>
+        </w:rPr>
+        <w:t xml:space="preserve">_1 * x_1 + </w:t>
+      </w:r>
+      <w:r>
+        <w:rPr>
+          <w:rStyle w:val="SpecialCharTok"/>
+        </w:rPr>
+        <w:t xml:space="preserve">\beta</w:t>
+      </w:r>
+      <w:r>
+        <w:rPr>
+          <w:rStyle w:val="SpecialStringTok"/>
+        </w:rPr>
+        <w:t xml:space="preserve">_2 * x_2 + </w:t>
+      </w:r>
+      <w:r>
+        <w:rPr>
+          <w:rStyle w:val="SpecialCharTok"/>
+        </w:rPr>
+        <w:t xml:space="preserve">\nu</w:t>
+      </w:r>
+      <w:r>
+        <w:br w:type="textWrapping"/>
+      </w:r>
+      <w:r>
+        <w:rPr>
+          <w:rStyle w:val="SpecialStringTok"/>
+        </w:rPr>
+        <w:t xml:space="preserve">  </w:t>
+      </w:r>
+      <w:r>
+        <w:rPr>
+          <w:rStyle w:val="KeywordTok"/>
+        </w:rPr>
+        <w:t xml:space="preserve">\end</w:t>
+      </w:r>
+      <w:r>
+        <w:rPr>
+          <w:rStyle w:val="NormalTok"/>
+        </w:rPr>
+        <w:t xml:space="preserve">{</w:t>
+      </w:r>
+      <w:r>
+        <w:rPr>
+          <w:rStyle w:val="ExtensionTok"/>
+        </w:rPr>
+        <w:t xml:space="preserve">align</w:t>
+      </w:r>
+      <w:r>
+        <w:rPr>
+          <w:rStyle w:val="NormalTok"/>
+        </w:rPr>
+        <w:t xml:space="preserve">}</w:t>
+      </w:r>
+      <w:r>
+        <w:br w:type="textWrapping"/>
+      </w:r>
+      <w:r>
+        <w:rPr>
+          <w:rStyle w:val="KeywordTok"/>
+        </w:rPr>
+        <w:t xml:space="preserve">\end</w:t>
+      </w:r>
+      <w:r>
+        <w:rPr>
+          <w:rStyle w:val="NormalTok"/>
+        </w:rPr>
+        <w:t xml:space="preserve">{</w:t>
+      </w:r>
+      <w:r>
+        <w:rPr>
+          <w:rStyle w:val="ExtensionTok"/>
+        </w:rPr>
+        <w:t xml:space="preserve">subequations</w:t>
+      </w:r>
+      <w:r>
+        <w:rPr>
+          <w:rStyle w:val="NormalTok"/>
+        </w:rPr>
+        <w:t xml:space="preserve">}</w:t>
       </w:r>
     </w:p>
     <w:p>
@@ -1081,6 +2398,58 @@
     </w:p>
     <w:p>
       <w:pPr>
+        <w:pStyle w:val="SourceCode"/>
+      </w:pPr>
+      <w:r>
+        <w:rPr>
+          <w:rStyle w:val="NormalTok"/>
+        </w:rPr>
+        <w:t xml:space="preserve">1. </w:t>
+      </w:r>
+      <w:r>
+        <w:rPr>
+          <w:rStyle w:val="FloatTok"/>
+        </w:rPr>
+        <w:t xml:space="preserve">Fig.\ref{fig:boxplot} and fig.\ref{fig:2021}</w:t>
+      </w:r>
+      <w:r>
+        <w:br w:type="textWrapping"/>
+      </w:r>
+      <w:r>
+        <w:rPr>
+          <w:rStyle w:val="FloatTok"/>
+        </w:rPr>
+        <w:t xml:space="preserve">1. Table. \ref{tab:cooltable}</w:t>
+      </w:r>
+      <w:r>
+        <w:br w:type="textWrapping"/>
+      </w:r>
+      <w:r>
+        <w:rPr>
+          <w:rStyle w:val="FloatTok"/>
+        </w:rPr>
+        <w:t xml:space="preserve">1. Equation \ref{eq:cutoff}, Eq. \ref{eq:model}, Eq. \ref{eq:modela}</w:t>
+      </w:r>
+      <w:r>
+        <w:br w:type="textWrapping"/>
+      </w:r>
+      <w:r>
+        <w:rPr>
+          <w:rStyle w:val="FloatTok"/>
+        </w:rPr>
+        <w:t xml:space="preserve">1. Section \ref{intro} and section \ref{figure}</w:t>
+      </w:r>
+    </w:p>
+    <w:p>
+      <w:pPr>
+        <w:pStyle w:val="FirstParagraph"/>
+      </w:pPr>
+      <w:r>
+        <w:t xml:space="preserve">The output is:</w:t>
+      </w:r>
+    </w:p>
+    <w:p>
+      <w:pPr>
         <w:pStyle w:val="Compact"/>
         <w:numPr>
           <w:numId w:val="1004"/>
@@ -1094,7 +2463,13 @@
         <w:t xml:space="preserve"> </w:t>
       </w:r>
       <w:r>
-        <w:t xml:space="preserve">and fig.</w:t>
+        <w:t xml:space="preserve"> </w:t>
+      </w:r>
+      <w:r>
+        <w:t xml:space="preserve">and Fig.</w:t>
+      </w:r>
+      <w:r>
+        <w:t xml:space="preserve"> </w:t>
       </w:r>
     </w:p>
     <w:p>
@@ -1126,6 +2501,18 @@
       <w:r>
         <w:t xml:space="preserve"> </w:t>
       </w:r>
+      <w:r>
+        <w:t xml:space="preserve">, Eq.</w:t>
+      </w:r>
+      <w:r>
+        <w:t xml:space="preserve"> </w:t>
+      </w:r>
+      <w:r>
+        <w:t xml:space="preserve">, Eq.</w:t>
+      </w:r>
+      <w:r>
+        <w:t xml:space="preserve"> </w:t>
+      </w:r>
     </w:p>
     <w:p>
       <w:pPr>
@@ -1170,7 +2557,13 @@
         </w:numPr>
       </w:pPr>
       <w:r>
-        <w:t xml:space="preserve">cite directly</w:t>
+        <w:rPr>
+          <w:rStyle w:val="VerbatimChar"/>
+        </w:rPr>
+        <w:t xml:space="preserve">@Davis2009</w:t>
+      </w:r>
+      <w:r>
+        <w:t xml:space="preserve">: cite directly</w:t>
       </w:r>
       <w:r>
         <w:t xml:space="preserve"> </w:t>
@@ -1188,7 +2581,13 @@
         </w:numPr>
       </w:pPr>
       <w:r>
-        <w:t xml:space="preserve">put citations in parentheses</w:t>
+        <w:rPr>
+          <w:rStyle w:val="VerbatimChar"/>
+        </w:rPr>
+        <w:t xml:space="preserve">[@Walls2018]</w:t>
+      </w:r>
+      <w:r>
+        <w:t xml:space="preserve">: put citations in parentheses</w:t>
       </w:r>
       <w:r>
         <w:t xml:space="preserve"> </w:t>
@@ -1206,7 +2605,13 @@
         </w:numPr>
       </w:pPr>
       <w:r>
-        <w:t xml:space="preserve">cite multiple entries</w:t>
+        <w:rPr>
+          <w:rStyle w:val="VerbatimChar"/>
+        </w:rPr>
+        <w:t xml:space="preserve">[@Davis2009; @Walls2018]</w:t>
+      </w:r>
+      <w:r>
+        <w:t xml:space="preserve">: cite multiple entries</w:t>
       </w:r>
       <w:r>
         <w:t xml:space="preserve"> </w:t>
@@ -1224,7 +2629,13 @@
         </w:numPr>
       </w:pPr>
       <w:r>
-        <w:t xml:space="preserve">suppress the mention of the author</w:t>
+        <w:rPr>
+          <w:rStyle w:val="VerbatimChar"/>
+        </w:rPr>
+        <w:t xml:space="preserve">[-@Liu2011a]</w:t>
+      </w:r>
+      <w:r>
+        <w:t xml:space="preserve">: suppress the mention of the author</w:t>
       </w:r>
       <w:r>
         <w:t xml:space="preserve"> </w:t>
@@ -1251,6 +2662,29 @@
       <w:bookmarkEnd w:id="32"/>
       <w:r>
         <w:t xml:space="preserve">Use code inline</w:t>
+      </w:r>
+    </w:p>
+    <w:p>
+      <w:pPr>
+        <w:pStyle w:val="SourceCode"/>
+      </w:pPr>
+      <w:r>
+        <w:rPr>
+          <w:rStyle w:val="NormalTok"/>
+        </w:rPr>
+        <w:t xml:space="preserve">The maximum tooth length is </w:t>
+      </w:r>
+      <w:r>
+        <w:rPr>
+          <w:rStyle w:val="BaseNTok"/>
+        </w:rPr>
+        <w:t xml:space="preserve">`r max(data$len)`</w:t>
+      </w:r>
+      <w:r>
+        <w:rPr>
+          <w:rStyle w:val="NormalTok"/>
+        </w:rPr>
+        <w:t xml:space="preserve">.</w:t>
       </w:r>
     </w:p>
     <w:p>
@@ -1357,7 +2791,7 @@
       </w:pPr>
       <w:r>
         <w:rPr>
-          <w:rStyle w:val="VerbatimChar"/>
+          <w:rStyle w:val="FunctionTok"/>
         </w:rPr>
         <w:t xml:space="preserve"># References</w:t>
       </w:r>
@@ -1366,7 +2800,7 @@
       </w:r>
       <w:r>
         <w:rPr>
-          <w:rStyle w:val="VerbatimChar"/>
+          <w:rStyle w:val="NormalTok"/>
         </w:rPr>
         <w:t xml:space="preserve">&lt;div id="refs"&gt;&lt;/div&gt;</w:t>
       </w:r>
@@ -1375,7 +2809,7 @@
       </w:r>
       <w:r>
         <w:rPr>
-          <w:rStyle w:val="VerbatimChar"/>
+          <w:rStyle w:val="FunctionTok"/>
         </w:rPr>
         <w:t xml:space="preserve"># Supplementary Materials</w:t>
       </w:r>
@@ -2203,7 +3637,7 @@
         <w:rPr>
           <w:i/>
         </w:rPr>
-        <w:t xml:space="preserve">do sth interesting</w:t>
+        <w:t xml:space="preserve">did sth interesting</w:t>
       </w:r>
       <w:r>
         <w:t xml:space="preserve">.</w:t>
@@ -2577,7 +4011,7 @@
     </w:lvl>
   </w:abstractNum>
   <w:abstractNum w:abstractNumId="990">
-    <w:nsid w:val="57ae4295"/>
+    <w:nsid w:val="5563f434"/>
     <w:multiLevelType w:val="multilevel"/>
     <w:lvl w:ilvl="0">
       <w:numFmt w:val="bullet"/>
@@ -2658,7 +4092,7 @@
     </w:lvl>
   </w:abstractNum>
   <w:abstractNum w:abstractNumId="99411">
-    <w:nsid w:val="c652a289"/>
+    <w:nsid w:val="74047471"/>
     <w:multiLevelType w:val="multilevel"/>
     <w:lvl w:ilvl="0">
       <w:start w:val="1"/>
@@ -2746,7 +4180,7 @@
     </w:lvl>
   </w:abstractNum>
   <w:abstractNum w:abstractNumId="991">
-    <w:nsid w:val="12448e32"/>
+    <w:nsid w:val="7af32c63"/>
     <w:multiLevelType w:val="multilevel"/>
     <w:lvl w:ilvl="0">
       <w:numFmt w:val="bullet"/>

</xml_diff>

<commit_message>
add table with LaTeX math symbols
</commit_message>
<xml_diff>
--- a/elsevier/manuscript.docx
+++ b/elsevier/manuscript.docx
@@ -21,7 +21,7 @@
         <w:pStyle w:val="Date"/>
       </w:pPr>
       <w:r>
-        <w:t xml:space="preserve">2022-06-22</w:t>
+        <w:t xml:space="preserve">2022-09-27</w:t>
       </w:r>
     </w:p>
     <w:p>
@@ -730,7 +730,7 @@
         <w:rPr>
           <w:rStyle w:val="NormalTok"/>
         </w:rPr>
-        <w:t xml:space="preserve">```{r}</w:t>
+        <w:t xml:space="preserve">```{r table1}</w:t>
       </w:r>
       <w:r>
         <w:br w:type="textWrapping"/>
@@ -775,7 +775,7 @@
         <w:rPr>
           <w:rStyle w:val="BaseNTok"/>
         </w:rPr>
-        <w:t xml:space="preserve">    kable("simple",</w:t>
+        <w:t xml:space="preserve">    kable("latex",</w:t>
       </w:r>
       <w:r>
         <w:br w:type="textWrapping"/>
@@ -843,153 +843,201 @@
     </w:p>
     <w:p>
       <w:pPr>
-        <w:pStyle w:val="TableCaption"/>
-      </w:pPr>
-      <w:r>
-        <w:t xml:space="preserve">Table 2.1:</w:t>
-      </w:r>
-      <w:r>
-        <w:t xml:space="preserve"> </w:t>
-      </w:r>
-      <w:r>
-        <w:t xml:space="preserve">Mean and Median</w:t>
-      </w:r>
-    </w:p>
-    <w:tbl>
-      <w:tblPr>
-        <w:tblStyle w:val="TableNormal"/>
-        <w:tblW w:type="pct" w:w="0.0"/>
-        <w:tblLook w:firstRow="1"/>
-        <w:tblCaption w:val="Table 2.1: Mean and Median"/>
-      </w:tblPr>
-      <w:tblGrid/>
-      <w:tr>
-        <w:trPr>
-          <w:cnfStyle w:firstRow="1"/>
-        </w:trPr>
-        <w:tc>
-          <w:tcPr>
-            <w:tcBorders>
-              <w:bottom w:val="single"/>
-            </w:tcBorders>
-            <w:vAlign w:val="bottom"/>
-          </w:tcPr>
-          <w:p>
-            <w:pPr>
-              <w:pStyle w:val="Compact"/>
-              <w:jc w:val="center"/>
-            </w:pPr>
-            <w:r>
-              <w:t xml:space="preserve">Supplement type</w:t>
-            </w:r>
-          </w:p>
-        </w:tc>
-        <w:tc>
-          <w:tcPr>
-            <w:tcBorders>
-              <w:bottom w:val="single"/>
-            </w:tcBorders>
-            <w:vAlign w:val="bottom"/>
-          </w:tcPr>
-          <w:p>
-            <w:pPr>
-              <w:pStyle w:val="Compact"/>
-              <w:jc w:val="left"/>
-            </w:pPr>
-            <w:r>
-              <w:t xml:space="preserve">Median</w:t>
-            </w:r>
-          </w:p>
-        </w:tc>
-        <w:tc>
-          <w:tcPr>
-            <w:tcBorders>
-              <w:bottom w:val="single"/>
-            </w:tcBorders>
-            <w:vAlign w:val="bottom"/>
-          </w:tcPr>
-          <w:p>
-            <w:pPr>
-              <w:pStyle w:val="Compact"/>
-              <w:jc w:val="left"/>
-            </w:pPr>
-            <w:r>
-              <w:t xml:space="preserve">Mean</w:t>
-            </w:r>
-          </w:p>
-        </w:tc>
-      </w:tr>
-      <w:tr>
-        <w:tc>
-          <w:p>
-            <w:pPr>
-              <w:pStyle w:val="Compact"/>
-              <w:jc w:val="center"/>
-            </w:pPr>
-            <w:r>
-              <w:t xml:space="preserve">OJ</w:t>
-            </w:r>
-          </w:p>
-        </w:tc>
-        <w:tc>
-          <w:p>
-            <w:pPr>
-              <w:pStyle w:val="Compact"/>
-              <w:jc w:val="left"/>
-            </w:pPr>
-            <w:r>
-              <w:t xml:space="preserve">22.7</w:t>
-            </w:r>
-          </w:p>
-        </w:tc>
-        <w:tc>
-          <w:p>
-            <w:pPr>
-              <w:pStyle w:val="Compact"/>
-              <w:jc w:val="left"/>
-            </w:pPr>
-            <w:r>
-              <w:t xml:space="preserve">20.66333</w:t>
-            </w:r>
-          </w:p>
-        </w:tc>
-      </w:tr>
-      <w:tr>
-        <w:tc>
-          <w:p>
-            <w:pPr>
-              <w:pStyle w:val="Compact"/>
-              <w:jc w:val="center"/>
-            </w:pPr>
-            <w:r>
-              <w:t xml:space="preserve">VC</w:t>
-            </w:r>
-          </w:p>
-        </w:tc>
-        <w:tc>
-          <w:p>
-            <w:pPr>
-              <w:pStyle w:val="Compact"/>
-              <w:jc w:val="left"/>
-            </w:pPr>
-            <w:r>
-              <w:t xml:space="preserve">16.5</w:t>
-            </w:r>
-          </w:p>
-        </w:tc>
-        <w:tc>
-          <w:p>
-            <w:pPr>
-              <w:pStyle w:val="Compact"/>
-              <w:jc w:val="left"/>
-            </w:pPr>
-            <w:r>
-              <w:t xml:space="preserve">16.96333</w:t>
-            </w:r>
-          </w:p>
-        </w:tc>
-      </w:tr>
-    </w:tbl>
+        <w:pStyle w:val="SourceCode"/>
+      </w:pPr>
+      <w:r>
+        <w:rPr>
+          <w:rStyle w:val="NormalTok"/>
+        </w:rPr>
+        <w:t xml:space="preserve">```{r table2}</w:t>
+      </w:r>
+      <w:r>
+        <w:br w:type="textWrapping"/>
+      </w:r>
+      <w:r>
+        <w:rPr>
+          <w:rStyle w:val="NormalTok"/>
+        </w:rPr>
+        <w:t xml:space="preserve">para = c("Intercept ($\\beta_0$)",</w:t>
+      </w:r>
+      <w:r>
+        <w:br w:type="textWrapping"/>
+      </w:r>
+      <w:r>
+        <w:rPr>
+          <w:rStyle w:val="BaseNTok"/>
+        </w:rPr>
+        <w:t xml:space="preserve">         "Parameter 1 ($\\beta_1$)",</w:t>
+      </w:r>
+      <w:r>
+        <w:br w:type="textWrapping"/>
+      </w:r>
+      <w:r>
+        <w:rPr>
+          <w:rStyle w:val="BaseNTok"/>
+        </w:rPr>
+        <w:t xml:space="preserve">         "Parameter 2 ($\\beta_2$)",</w:t>
+      </w:r>
+      <w:r>
+        <w:br w:type="textWrapping"/>
+      </w:r>
+      <w:r>
+        <w:rPr>
+          <w:rStyle w:val="BaseNTok"/>
+        </w:rPr>
+        <w:t xml:space="preserve">         "Hurdle probability ($\\theta$)")</w:t>
+      </w:r>
+      <w:r>
+        <w:br w:type="textWrapping"/>
+      </w:r>
+      <w:r>
+        <w:br w:type="textWrapping"/>
+      </w:r>
+      <w:r>
+        <w:rPr>
+          <w:rStyle w:val="NormalTok"/>
+        </w:rPr>
+        <w:t xml:space="preserve">tab &lt;- data.frame(</w:t>
+      </w:r>
+      <w:r>
+        <w:br w:type="textWrapping"/>
+      </w:r>
+      <w:r>
+        <w:rPr>
+          <w:rStyle w:val="BaseNTok"/>
+        </w:rPr>
+        <w:t xml:space="preserve">    Parameter = para,</w:t>
+      </w:r>
+      <w:r>
+        <w:br w:type="textWrapping"/>
+      </w:r>
+      <w:r>
+        <w:rPr>
+          <w:rStyle w:val="BaseNTok"/>
+        </w:rPr>
+        <w:t xml:space="preserve">    Estimate = c(1.6, 1.2, 6.2, 0.5),</w:t>
+      </w:r>
+      <w:r>
+        <w:br w:type="textWrapping"/>
+      </w:r>
+      <w:r>
+        <w:rPr>
+          <w:rStyle w:val="BaseNTok"/>
+        </w:rPr>
+        <w:t xml:space="preserve">    Error = c(0.41, 0.02, 0.09, 0.07),</w:t>
+      </w:r>
+      <w:r>
+        <w:br w:type="textWrapping"/>
+      </w:r>
+      <w:r>
+        <w:rPr>
+          <w:rStyle w:val="BaseNTok"/>
+        </w:rPr>
+        <w:t xml:space="preserve">    CI = c("[0.698, 2.477]",</w:t>
+      </w:r>
+      <w:r>
+        <w:br w:type="textWrapping"/>
+      </w:r>
+      <w:r>
+        <w:rPr>
+          <w:rStyle w:val="BaseNTok"/>
+        </w:rPr>
+        <w:t xml:space="preserve">           "[1.123, 1.235]",</w:t>
+      </w:r>
+      <w:r>
+        <w:br w:type="textWrapping"/>
+      </w:r>
+      <w:r>
+        <w:rPr>
+          <w:rStyle w:val="BaseNTok"/>
+        </w:rPr>
+        <w:t xml:space="preserve">           "[6.051, 6.423]",</w:t>
+      </w:r>
+      <w:r>
+        <w:br w:type="textWrapping"/>
+      </w:r>
+      <w:r>
+        <w:rPr>
+          <w:rStyle w:val="BaseNTok"/>
+        </w:rPr>
+        <w:t xml:space="preserve">           "[0.353, 0.644]"),</w:t>
+      </w:r>
+      <w:r>
+        <w:br w:type="textWrapping"/>
+      </w:r>
+      <w:r>
+        <w:rPr>
+          <w:rStyle w:val="BaseNTok"/>
+        </w:rPr>
+        <w:t xml:space="preserve">    Rhat = c(rep("1.00", 4)))</w:t>
+      </w:r>
+      <w:r>
+        <w:br w:type="textWrapping"/>
+      </w:r>
+      <w:r>
+        <w:br w:type="textWrapping"/>
+      </w:r>
+      <w:r>
+        <w:rPr>
+          <w:rStyle w:val="NormalTok"/>
+        </w:rPr>
+        <w:t xml:space="preserve">kable(tab,</w:t>
+      </w:r>
+      <w:r>
+        <w:br w:type="textWrapping"/>
+      </w:r>
+      <w:r>
+        <w:rPr>
+          <w:rStyle w:val="BaseNTok"/>
+        </w:rPr>
+        <w:t xml:space="preserve">      "latex",</w:t>
+      </w:r>
+      <w:r>
+        <w:br w:type="textWrapping"/>
+      </w:r>
+      <w:r>
+        <w:rPr>
+          <w:rStyle w:val="BaseNTok"/>
+        </w:rPr>
+        <w:t xml:space="preserve">      align = "lcccc",</w:t>
+      </w:r>
+      <w:r>
+        <w:br w:type="textWrapping"/>
+      </w:r>
+      <w:r>
+        <w:rPr>
+          <w:rStyle w:val="BaseNTok"/>
+        </w:rPr>
+        <w:t xml:space="preserve">      booktabs = TRUE,</w:t>
+      </w:r>
+      <w:r>
+        <w:br w:type="textWrapping"/>
+      </w:r>
+      <w:r>
+        <w:rPr>
+          <w:rStyle w:val="BaseNTok"/>
+        </w:rPr>
+        <w:t xml:space="preserve">      escape = FALSE,</w:t>
+      </w:r>
+      <w:r>
+        <w:br w:type="textWrapping"/>
+      </w:r>
+      <w:r>
+        <w:rPr>
+          <w:rStyle w:val="BaseNTok"/>
+        </w:rPr>
+        <w:t xml:space="preserve">      caption = "\\label{tab:mathtable}A table with LaTeX Math symbols")</w:t>
+      </w:r>
+      <w:r>
+        <w:br w:type="textWrapping"/>
+      </w:r>
+      <w:r>
+        <w:rPr>
+          <w:rStyle w:val="NormalTok"/>
+        </w:rPr>
+        <w:t xml:space="preserve">```</w:t>
+      </w:r>
+    </w:p>
     <w:p>
       <w:pPr>
         <w:pStyle w:val="Heading2"/>
@@ -4011,7 +4059,7 @@
     </w:lvl>
   </w:abstractNum>
   <w:abstractNum w:abstractNumId="990">
-    <w:nsid w:val="5563f434"/>
+    <w:nsid w:val="87be74ff"/>
     <w:multiLevelType w:val="multilevel"/>
     <w:lvl w:ilvl="0">
       <w:numFmt w:val="bullet"/>
@@ -4092,7 +4140,7 @@
     </w:lvl>
   </w:abstractNum>
   <w:abstractNum w:abstractNumId="99411">
-    <w:nsid w:val="74047471"/>
+    <w:nsid w:val="9efea434"/>
     <w:multiLevelType w:val="multilevel"/>
     <w:lvl w:ilvl="0">
       <w:start w:val="1"/>
@@ -4180,7 +4228,7 @@
     </w:lvl>
   </w:abstractNum>
   <w:abstractNum w:abstractNumId="991">
-    <w:nsid w:val="7af32c63"/>
+    <w:nsid w:val="c901369e"/>
     <w:multiLevelType w:val="multilevel"/>
     <w:lvl w:ilvl="0">
       <w:numFmt w:val="bullet"/>

</xml_diff>